<commit_message>
EXP_V3 | 20_03_25 | 23:35
</commit_message>
<xml_diff>
--- a/EXP_V3_CHANGE.docx
+++ b/EXP_V3_CHANGE.docx
@@ -28,10 +28,7 @@
       </w:r>
       <w:proofErr w:type="spellStart"/>
       <w:r>
-        <w:t>GND</w:t>
-      </w:r>
-      <w:r>
-        <w:t>_LASER</w:t>
+        <w:t>GND_LASER</w:t>
       </w:r>
       <w:proofErr w:type="spellEnd"/>
     </w:p>
@@ -194,8 +191,6 @@
       </w:r>
       <w:r>
         <w:br/>
-      </w:r>
-      <w:r>
         <w:t>(</w:t>
       </w:r>
       <w:proofErr w:type="spellStart"/>
@@ -244,10 +239,7 @@
       </w:r>
       <w:proofErr w:type="spellEnd"/>
       <w:r>
-        <w:t xml:space="preserve"> SHEILD</w:t>
-      </w:r>
-      <w:r>
-        <w:t xml:space="preserve">, </w:t>
+        <w:t xml:space="preserve"> SHEILD, </w:t>
       </w:r>
       <w:proofErr w:type="spellStart"/>
       <w:r>
@@ -762,13 +754,7 @@
                               <w:rPr>
                                 <w:lang w:val="en-US"/>
                               </w:rPr>
-                              <w:t>EF_</w:t>
-                            </w:r>
-                            <w:r>
-                              <w:rPr>
-                                <w:lang w:val="en-US"/>
-                              </w:rPr>
-                              <w:t>5</w:t>
+                              <w:t>EF_5</w:t>
                             </w:r>
                             <w:proofErr w:type="spellEnd"/>
                           </w:p>
@@ -809,13 +795,7 @@
                         <w:rPr>
                           <w:lang w:val="en-US"/>
                         </w:rPr>
-                        <w:t>EF_</w:t>
-                      </w:r>
-                      <w:r>
-                        <w:rPr>
-                          <w:lang w:val="en-US"/>
-                        </w:rPr>
-                        <w:t>5</w:t>
+                        <w:t>EF_5</w:t>
                       </w:r>
                       <w:proofErr w:type="spellEnd"/>
                     </w:p>
@@ -887,13 +867,7 @@
                               <w:rPr>
                                 <w:lang w:val="en-US"/>
                               </w:rPr>
-                              <w:t>5V</w:t>
-                            </w:r>
-                            <w:r>
-                              <w:rPr>
-                                <w:lang w:val="en-US"/>
-                              </w:rPr>
-                              <w:t>_TEMP</w:t>
+                              <w:t>5V_TEMP</w:t>
                             </w:r>
                             <w:proofErr w:type="spellEnd"/>
                           </w:p>
@@ -928,13 +902,7 @@
                         <w:rPr>
                           <w:lang w:val="en-US"/>
                         </w:rPr>
-                        <w:t>5V</w:t>
-                      </w:r>
-                      <w:r>
-                        <w:rPr>
-                          <w:lang w:val="en-US"/>
-                        </w:rPr>
-                        <w:t>_TEMP</w:t>
+                        <w:t>5V_TEMP</w:t>
                       </w:r>
                       <w:proofErr w:type="spellEnd"/>
                     </w:p>
@@ -1317,19 +1285,7 @@
                               <w:rPr>
                                 <w:lang w:val="en-US"/>
                               </w:rPr>
-                              <w:t>3</w:t>
-                            </w:r>
-                            <w:r>
-                              <w:rPr>
-                                <w:lang w:val="en-US"/>
-                              </w:rPr>
-                              <w:t>V</w:t>
-                            </w:r>
-                            <w:r>
-                              <w:rPr>
-                                <w:lang w:val="en-US"/>
-                              </w:rPr>
-                              <w:t>3</w:t>
+                              <w:t>3V3</w:t>
                             </w:r>
                             <w:proofErr w:type="spellEnd"/>
                           </w:p>
@@ -1364,19 +1320,7 @@
                         <w:rPr>
                           <w:lang w:val="en-US"/>
                         </w:rPr>
-                        <w:t>3</w:t>
-                      </w:r>
-                      <w:r>
-                        <w:rPr>
-                          <w:lang w:val="en-US"/>
-                        </w:rPr>
-                        <w:t>V</w:t>
-                      </w:r>
-                      <w:r>
-                        <w:rPr>
-                          <w:lang w:val="en-US"/>
-                        </w:rPr>
-                        <w:t>3</w:t>
+                        <w:t>3V3</w:t>
                       </w:r>
                       <w:proofErr w:type="spellEnd"/>
                     </w:p>
@@ -1720,6 +1664,121 @@
       <w:r>
         <w:tab/>
       </w:r>
+    </w:p>
+    <w:p/>
+    <w:p/>
+    <w:p/>
+    <w:p/>
+    <w:p/>
+    <w:p/>
+    <w:p/>
+    <w:p>
+      <w:r>
+        <w:t>20/03/25</w:t>
+      </w:r>
+    </w:p>
+    <w:p>
+      <w:pPr>
+        <w:pStyle w:val="ListParagraph"/>
+        <w:numPr>
+          <w:ilvl w:val="0"/>
+          <w:numId w:val="2"/>
+        </w:numPr>
+      </w:pPr>
+      <w:proofErr w:type="spellStart"/>
+      <w:r>
+        <w:t>Thêm</w:t>
+      </w:r>
+      <w:proofErr w:type="spellEnd"/>
+      <w:r>
+        <w:t xml:space="preserve"> serial res</w:t>
+      </w:r>
+      <w:r>
+        <w:t>:</w:t>
+      </w:r>
+      <w:r>
+        <w:t xml:space="preserve"> </w:t>
+      </w:r>
+      <w:proofErr w:type="spellStart"/>
+      <w:r>
+        <w:t>I2C_OBC</w:t>
+      </w:r>
+      <w:proofErr w:type="spellEnd"/>
+      <w:r>
+        <w:t>, SPI, UART</w:t>
+      </w:r>
+    </w:p>
+    <w:p>
+      <w:pPr>
+        <w:pStyle w:val="ListParagraph"/>
+        <w:numPr>
+          <w:ilvl w:val="0"/>
+          <w:numId w:val="2"/>
+        </w:numPr>
+      </w:pPr>
+      <w:proofErr w:type="spellStart"/>
+      <w:r>
+        <w:t>WDog</w:t>
+      </w:r>
+      <w:proofErr w:type="spellEnd"/>
+      <w:r>
+        <w:t xml:space="preserve"> </w:t>
+      </w:r>
+      <w:proofErr w:type="spellStart"/>
+      <w:r>
+        <w:t>thêm</w:t>
+      </w:r>
+      <w:proofErr w:type="spellEnd"/>
+      <w:r>
+        <w:t xml:space="preserve"> jumper</w:t>
+      </w:r>
+    </w:p>
+    <w:p>
+      <w:pPr>
+        <w:pStyle w:val="ListParagraph"/>
+        <w:numPr>
+          <w:ilvl w:val="0"/>
+          <w:numId w:val="2"/>
+        </w:numPr>
+      </w:pPr>
+      <w:proofErr w:type="spellStart"/>
+      <w:r>
+        <w:t>Thêm</w:t>
+      </w:r>
+      <w:proofErr w:type="spellEnd"/>
+      <w:r>
+        <w:t xml:space="preserve"> test point</w:t>
+      </w:r>
+    </w:p>
+    <w:p>
+      <w:pPr>
+        <w:pStyle w:val="ListParagraph"/>
+        <w:numPr>
+          <w:ilvl w:val="0"/>
+          <w:numId w:val="2"/>
+        </w:numPr>
+      </w:pPr>
+      <w:proofErr w:type="spellStart"/>
+      <w:r>
+        <w:t>Thajch</w:t>
+      </w:r>
+      <w:proofErr w:type="spellEnd"/>
+      <w:r>
+        <w:t xml:space="preserve"> </w:t>
+      </w:r>
+      <w:proofErr w:type="spellStart"/>
+      <w:r>
+        <w:t>anh</w:t>
+      </w:r>
+      <w:proofErr w:type="spellEnd"/>
+      <w:r>
+        <w:t xml:space="preserve"> 8-&gt;</w:t>
+      </w:r>
+      <w:proofErr w:type="spellStart"/>
+      <w:r>
+        <w:t>25Mhz</w:t>
+      </w:r>
+      <w:proofErr w:type="spellEnd"/>
     </w:p>
     <w:sectPr>
       <w:pgSz w:w="11906" w:h="16838"/>
@@ -1846,8 +1905,124 @@
       </w:rPr>
     </w:lvl>
   </w:abstractNum>
+  <w:abstractNum w:abstractNumId="1" w15:restartNumberingAfterBreak="0">
+    <w:nsid w:val="4C9E10DE"/>
+    <w:multiLevelType w:val="hybridMultilevel"/>
+    <w:tmpl w:val="9808DE14"/>
+    <w:lvl w:ilvl="0" w:tplc="08090001">
+      <w:start w:val="1"/>
+      <w:numFmt w:val="bullet"/>
+      <w:lvlText w:val=""/>
+      <w:lvlJc w:val="left"/>
+      <w:pPr>
+        <w:ind w:left="720" w:hanging="360"/>
+      </w:pPr>
+      <w:rPr>
+        <w:rFonts w:ascii="Symbol" w:hAnsi="Symbol" w:hint="default"/>
+      </w:rPr>
+    </w:lvl>
+    <w:lvl w:ilvl="1" w:tplc="08090003" w:tentative="1">
+      <w:start w:val="1"/>
+      <w:numFmt w:val="bullet"/>
+      <w:lvlText w:val="o"/>
+      <w:lvlJc w:val="left"/>
+      <w:pPr>
+        <w:ind w:left="1440" w:hanging="360"/>
+      </w:pPr>
+      <w:rPr>
+        <w:rFonts w:ascii="Courier New" w:hAnsi="Courier New" w:cs="Courier New" w:hint="default"/>
+      </w:rPr>
+    </w:lvl>
+    <w:lvl w:ilvl="2" w:tplc="08090005" w:tentative="1">
+      <w:start w:val="1"/>
+      <w:numFmt w:val="bullet"/>
+      <w:lvlText w:val=""/>
+      <w:lvlJc w:val="left"/>
+      <w:pPr>
+        <w:ind w:left="2160" w:hanging="360"/>
+      </w:pPr>
+      <w:rPr>
+        <w:rFonts w:ascii="Wingdings" w:hAnsi="Wingdings" w:hint="default"/>
+      </w:rPr>
+    </w:lvl>
+    <w:lvl w:ilvl="3" w:tplc="08090001" w:tentative="1">
+      <w:start w:val="1"/>
+      <w:numFmt w:val="bullet"/>
+      <w:lvlText w:val=""/>
+      <w:lvlJc w:val="left"/>
+      <w:pPr>
+        <w:ind w:left="2880" w:hanging="360"/>
+      </w:pPr>
+      <w:rPr>
+        <w:rFonts w:ascii="Symbol" w:hAnsi="Symbol" w:hint="default"/>
+      </w:rPr>
+    </w:lvl>
+    <w:lvl w:ilvl="4" w:tplc="08090003" w:tentative="1">
+      <w:start w:val="1"/>
+      <w:numFmt w:val="bullet"/>
+      <w:lvlText w:val="o"/>
+      <w:lvlJc w:val="left"/>
+      <w:pPr>
+        <w:ind w:left="3600" w:hanging="360"/>
+      </w:pPr>
+      <w:rPr>
+        <w:rFonts w:ascii="Courier New" w:hAnsi="Courier New" w:cs="Courier New" w:hint="default"/>
+      </w:rPr>
+    </w:lvl>
+    <w:lvl w:ilvl="5" w:tplc="08090005" w:tentative="1">
+      <w:start w:val="1"/>
+      <w:numFmt w:val="bullet"/>
+      <w:lvlText w:val=""/>
+      <w:lvlJc w:val="left"/>
+      <w:pPr>
+        <w:ind w:left="4320" w:hanging="360"/>
+      </w:pPr>
+      <w:rPr>
+        <w:rFonts w:ascii="Wingdings" w:hAnsi="Wingdings" w:hint="default"/>
+      </w:rPr>
+    </w:lvl>
+    <w:lvl w:ilvl="6" w:tplc="08090001" w:tentative="1">
+      <w:start w:val="1"/>
+      <w:numFmt w:val="bullet"/>
+      <w:lvlText w:val=""/>
+      <w:lvlJc w:val="left"/>
+      <w:pPr>
+        <w:ind w:left="5040" w:hanging="360"/>
+      </w:pPr>
+      <w:rPr>
+        <w:rFonts w:ascii="Symbol" w:hAnsi="Symbol" w:hint="default"/>
+      </w:rPr>
+    </w:lvl>
+    <w:lvl w:ilvl="7" w:tplc="08090003" w:tentative="1">
+      <w:start w:val="1"/>
+      <w:numFmt w:val="bullet"/>
+      <w:lvlText w:val="o"/>
+      <w:lvlJc w:val="left"/>
+      <w:pPr>
+        <w:ind w:left="5760" w:hanging="360"/>
+      </w:pPr>
+      <w:rPr>
+        <w:rFonts w:ascii="Courier New" w:hAnsi="Courier New" w:cs="Courier New" w:hint="default"/>
+      </w:rPr>
+    </w:lvl>
+    <w:lvl w:ilvl="8" w:tplc="08090005" w:tentative="1">
+      <w:start w:val="1"/>
+      <w:numFmt w:val="bullet"/>
+      <w:lvlText w:val=""/>
+      <w:lvlJc w:val="left"/>
+      <w:pPr>
+        <w:ind w:left="6480" w:hanging="360"/>
+      </w:pPr>
+      <w:rPr>
+        <w:rFonts w:ascii="Wingdings" w:hAnsi="Wingdings" w:hint="default"/>
+      </w:rPr>
+    </w:lvl>
+  </w:abstractNum>
   <w:num w:numId="1" w16cid:durableId="829062503">
     <w:abstractNumId w:val="0"/>
+  </w:num>
+  <w:num w:numId="2" w16cid:durableId="629675437">
+    <w:abstractNumId w:val="1"/>
   </w:num>
 </w:numbering>
 </file>

</xml_diff>